<commit_message>
estimated beta using the normal equation
</commit_message>
<xml_diff>
--- a/Maximum Likelihood - worksheet.docx
+++ b/Maximum Likelihood - worksheet.docx
@@ -544,7 +544,16 @@
           <w:sz w:val="24"/>
           <w:szCs w:val="24"/>
         </w:rPr>
-        <w:t xml:space="preserve"> linear regression model: y</w:t>
+        <w:t xml:space="preserve"> linear regression model: </w:t>
+      </w:r>
+      <w:proofErr w:type="spellStart"/>
+      <w:r>
+        <w:rPr>
+          <w:rFonts w:ascii="Helvetica" w:hAnsi="Helvetica" w:cs="Helvetica"/>
+          <w:sz w:val="24"/>
+          <w:szCs w:val="24"/>
+        </w:rPr>
+        <w:t>y</w:t>
       </w:r>
       <w:r>
         <w:rPr>
@@ -555,6 +564,7 @@
         </w:rPr>
         <w:t>i</w:t>
       </w:r>
+      <w:proofErr w:type="spellEnd"/>
       <w:r>
         <w:rPr>
           <w:rFonts w:ascii="Helvetica" w:hAnsi="Helvetica" w:cs="Helvetica"/>
@@ -624,14 +634,34 @@
         </w:rPr>
         <w:t xml:space="preserve">Where </w:t>
       </w:r>
-      <w:r>
-        <w:rPr>
-          <w:rFonts w:ascii="Helvetica" w:hAnsi="Helvetica" w:cs="Helvetica"/>
-          <w:sz w:val="24"/>
-          <w:szCs w:val="24"/>
-        </w:rPr>
-        <w:t>error~N(0,sigma</w:t>
-      </w:r>
+      <w:proofErr w:type="spellStart"/>
+      <w:r>
+        <w:rPr>
+          <w:rFonts w:ascii="Helvetica" w:hAnsi="Helvetica" w:cs="Helvetica"/>
+          <w:sz w:val="24"/>
+          <w:szCs w:val="24"/>
+        </w:rPr>
+        <w:t>error~N</w:t>
+      </w:r>
+      <w:proofErr w:type="spellEnd"/>
+      <w:r>
+        <w:rPr>
+          <w:rFonts w:ascii="Helvetica" w:hAnsi="Helvetica" w:cs="Helvetica"/>
+          <w:sz w:val="24"/>
+          <w:szCs w:val="24"/>
+        </w:rPr>
+        <w:t>(</w:t>
+      </w:r>
+      <w:proofErr w:type="gramStart"/>
+      <w:r>
+        <w:rPr>
+          <w:rFonts w:ascii="Helvetica" w:hAnsi="Helvetica" w:cs="Helvetica"/>
+          <w:sz w:val="24"/>
+          <w:szCs w:val="24"/>
+        </w:rPr>
+        <w:t>0,sigma</w:t>
+      </w:r>
+      <w:proofErr w:type="gramEnd"/>
       <w:r>
         <w:rPr>
           <w:rFonts w:ascii="Helvetica" w:hAnsi="Helvetica" w:cs="Helvetica"/>
@@ -986,7 +1016,25 @@
           <w:sz w:val="24"/>
           <w:szCs w:val="24"/>
         </w:rPr>
-        <w:t xml:space="preserve">Fit a linear regression model using lm() and do your typical </w:t>
+        <w:t xml:space="preserve">Fit a linear regression model using </w:t>
+      </w:r>
+      <w:proofErr w:type="gramStart"/>
+      <w:r>
+        <w:rPr>
+          <w:rFonts w:ascii="Helvetica" w:hAnsi="Helvetica" w:cs="Helvetica"/>
+          <w:sz w:val="24"/>
+          <w:szCs w:val="24"/>
+        </w:rPr>
+        <w:t>lm(</w:t>
+      </w:r>
+      <w:proofErr w:type="gramEnd"/>
+      <w:r>
+        <w:rPr>
+          <w:rFonts w:ascii="Helvetica" w:hAnsi="Helvetica" w:cs="Helvetica"/>
+          <w:sz w:val="24"/>
+          <w:szCs w:val="24"/>
+        </w:rPr>
+        <w:t xml:space="preserve">) and do your typical </w:t>
       </w:r>
       <w:r>
         <w:rPr>
@@ -1297,6 +1345,192 @@
         <w:spacing w:after="0" w:line="240" w:lineRule="auto"/>
         <w:rPr>
           <w:rFonts w:ascii="Helvetica" w:hAnsi="Helvetica" w:cs="Helvetica"/>
+          <w:b/>
+          <w:bCs/>
+          <w:sz w:val="24"/>
+          <w:szCs w:val="24"/>
+        </w:rPr>
+      </w:pPr>
+      <w:r>
+        <w:rPr>
+          <w:rFonts w:ascii="Helvetica" w:hAnsi="Helvetica" w:cs="Helvetica"/>
+          <w:b/>
+          <w:bCs/>
+          <w:sz w:val="24"/>
+          <w:szCs w:val="24"/>
+        </w:rPr>
+        <w:t xml:space="preserve">   Estimate Std. Error t value </w:t>
+      </w:r>
+      <w:proofErr w:type="spellStart"/>
+      <w:r>
+        <w:rPr>
+          <w:rFonts w:ascii="Helvetica" w:hAnsi="Helvetica" w:cs="Helvetica"/>
+          <w:b/>
+          <w:bCs/>
+          <w:sz w:val="24"/>
+          <w:szCs w:val="24"/>
+        </w:rPr>
+        <w:t>Pr</w:t>
+      </w:r>
+      <w:proofErr w:type="spellEnd"/>
+      <w:r>
+        <w:rPr>
+          <w:rFonts w:ascii="Helvetica" w:hAnsi="Helvetica" w:cs="Helvetica"/>
+          <w:b/>
+          <w:bCs/>
+          <w:sz w:val="24"/>
+          <w:szCs w:val="24"/>
+        </w:rPr>
+        <w:t xml:space="preserve">(&gt;|t|)    </w:t>
+      </w:r>
+    </w:p>
+    <w:p>
+      <w:pPr>
+        <w:widowControl w:val="0"/>
+        <w:tabs>
+          <w:tab w:val="left" w:pos="720"/>
+          <w:tab w:val="left" w:pos="1440"/>
+          <w:tab w:val="left" w:pos="2160"/>
+          <w:tab w:val="left" w:pos="2880"/>
+          <w:tab w:val="left" w:pos="3600"/>
+          <w:tab w:val="left" w:pos="4320"/>
+          <w:tab w:val="left" w:pos="5040"/>
+          <w:tab w:val="left" w:pos="5760"/>
+          <w:tab w:val="left" w:pos="6480"/>
+          <w:tab w:val="left" w:pos="7200"/>
+          <w:tab w:val="left" w:pos="7920"/>
+          <w:tab w:val="left" w:pos="8640"/>
+        </w:tabs>
+        <w:autoSpaceDE w:val="0"/>
+        <w:autoSpaceDN w:val="0"/>
+        <w:adjustRightInd w:val="0"/>
+        <w:spacing w:after="0" w:line="240" w:lineRule="auto"/>
+        <w:rPr>
+          <w:rFonts w:ascii="Helvetica" w:hAnsi="Helvetica" w:cs="Helvetica"/>
+          <w:b/>
+          <w:bCs/>
+          <w:sz w:val="24"/>
+          <w:szCs w:val="24"/>
+        </w:rPr>
+      </w:pPr>
+      <w:r>
+        <w:rPr>
+          <w:rFonts w:ascii="Helvetica" w:hAnsi="Helvetica" w:cs="Helvetica"/>
+          <w:b/>
+          <w:bCs/>
+          <w:sz w:val="24"/>
+          <w:szCs w:val="24"/>
+        </w:rPr>
+        <w:t>(</w:t>
+      </w:r>
+      <w:proofErr w:type="gramStart"/>
+      <w:r>
+        <w:rPr>
+          <w:rFonts w:ascii="Helvetica" w:hAnsi="Helvetica" w:cs="Helvetica"/>
+          <w:b/>
+          <w:bCs/>
+          <w:sz w:val="24"/>
+          <w:szCs w:val="24"/>
+        </w:rPr>
+        <w:t xml:space="preserve">Intercept)   </w:t>
+      </w:r>
+      <w:proofErr w:type="gramEnd"/>
+      <w:r>
+        <w:rPr>
+          <w:rFonts w:ascii="Helvetica" w:hAnsi="Helvetica" w:cs="Helvetica"/>
+          <w:b/>
+          <w:bCs/>
+          <w:sz w:val="24"/>
+          <w:szCs w:val="24"/>
+        </w:rPr>
+        <w:t>3.9052     0.9516   4.104 8.41e-05 ***</w:t>
+      </w:r>
+    </w:p>
+    <w:p>
+      <w:pPr>
+        <w:widowControl w:val="0"/>
+        <w:tabs>
+          <w:tab w:val="left" w:pos="720"/>
+          <w:tab w:val="left" w:pos="1440"/>
+          <w:tab w:val="left" w:pos="2160"/>
+          <w:tab w:val="left" w:pos="2880"/>
+          <w:tab w:val="left" w:pos="3600"/>
+          <w:tab w:val="left" w:pos="4320"/>
+          <w:tab w:val="left" w:pos="5040"/>
+          <w:tab w:val="left" w:pos="5760"/>
+          <w:tab w:val="left" w:pos="6480"/>
+          <w:tab w:val="left" w:pos="7200"/>
+          <w:tab w:val="left" w:pos="7920"/>
+          <w:tab w:val="left" w:pos="8640"/>
+        </w:tabs>
+        <w:autoSpaceDE w:val="0"/>
+        <w:autoSpaceDN w:val="0"/>
+        <w:adjustRightInd w:val="0"/>
+        <w:spacing w:after="0" w:line="240" w:lineRule="auto"/>
+        <w:rPr>
+          <w:rFonts w:ascii="Helvetica" w:hAnsi="Helvetica" w:cs="Helvetica"/>
+          <w:b/>
+          <w:bCs/>
+          <w:sz w:val="24"/>
+          <w:szCs w:val="24"/>
+        </w:rPr>
+      </w:pPr>
+      <w:r>
+        <w:rPr>
+          <w:rFonts w:ascii="Helvetica" w:hAnsi="Helvetica" w:cs="Helvetica"/>
+          <w:b/>
+          <w:bCs/>
+          <w:sz w:val="24"/>
+          <w:szCs w:val="24"/>
+        </w:rPr>
+        <w:t xml:space="preserve">x             0.8702     </w:t>
+      </w:r>
+      <w:proofErr w:type="gramStart"/>
+      <w:r>
+        <w:rPr>
+          <w:rFonts w:ascii="Helvetica" w:hAnsi="Helvetica" w:cs="Helvetica"/>
+          <w:b/>
+          <w:bCs/>
+          <w:sz w:val="24"/>
+          <w:szCs w:val="24"/>
+        </w:rPr>
+        <w:t>0.0618  14.083</w:t>
+      </w:r>
+      <w:proofErr w:type="gramEnd"/>
+      <w:r>
+        <w:rPr>
+          <w:rFonts w:ascii="Helvetica" w:hAnsi="Helvetica" w:cs="Helvetica"/>
+          <w:b/>
+          <w:bCs/>
+          <w:sz w:val="24"/>
+          <w:szCs w:val="24"/>
+        </w:rPr>
+        <w:t xml:space="preserve">  &lt; 2e-16 ***</w:t>
+      </w:r>
+    </w:p>
+    <w:p>
+      <w:pPr>
+        <w:widowControl w:val="0"/>
+        <w:tabs>
+          <w:tab w:val="left" w:pos="720"/>
+          <w:tab w:val="left" w:pos="1440"/>
+          <w:tab w:val="left" w:pos="2160"/>
+          <w:tab w:val="left" w:pos="2880"/>
+          <w:tab w:val="left" w:pos="3600"/>
+          <w:tab w:val="left" w:pos="4320"/>
+          <w:tab w:val="left" w:pos="5040"/>
+          <w:tab w:val="left" w:pos="5760"/>
+          <w:tab w:val="left" w:pos="6480"/>
+          <w:tab w:val="left" w:pos="7200"/>
+          <w:tab w:val="left" w:pos="7920"/>
+          <w:tab w:val="left" w:pos="8640"/>
+        </w:tabs>
+        <w:autoSpaceDE w:val="0"/>
+        <w:autoSpaceDN w:val="0"/>
+        <w:adjustRightInd w:val="0"/>
+        <w:spacing w:after="0" w:line="240" w:lineRule="auto"/>
+        <w:rPr>
+          <w:rFonts w:ascii="Helvetica" w:hAnsi="Helvetica" w:cs="Helvetica"/>
           <w:sz w:val="24"/>
           <w:szCs w:val="24"/>
         </w:rPr>
@@ -1389,6 +1623,46 @@
         <w:spacing w:after="0" w:line="240" w:lineRule="auto"/>
         <w:rPr>
           <w:rFonts w:ascii="Helvetica" w:hAnsi="Helvetica" w:cs="Helvetica"/>
+          <w:b/>
+          <w:bCs/>
+          <w:sz w:val="24"/>
+          <w:szCs w:val="24"/>
+        </w:rPr>
+      </w:pPr>
+      <w:r>
+        <w:rPr>
+          <w:rFonts w:ascii="Helvetica" w:hAnsi="Helvetica" w:cs="Helvetica"/>
+          <w:b/>
+          <w:bCs/>
+          <w:sz w:val="24"/>
+          <w:szCs w:val="24"/>
+        </w:rPr>
+        <w:t>Yes! Beta_1 is estimated to be 0.87, while the true value is 0.8. Beta_0 is estimated at 3.9, while the true value is 5. Beta_1 is within the confidence interval but Beta_0 is not</w:t>
+      </w:r>
+    </w:p>
+    <w:p>
+      <w:pPr>
+        <w:widowControl w:val="0"/>
+        <w:tabs>
+          <w:tab w:val="left" w:pos="720"/>
+          <w:tab w:val="left" w:pos="1440"/>
+          <w:tab w:val="left" w:pos="2160"/>
+          <w:tab w:val="left" w:pos="2880"/>
+          <w:tab w:val="left" w:pos="3600"/>
+          <w:tab w:val="left" w:pos="4320"/>
+          <w:tab w:val="left" w:pos="5040"/>
+          <w:tab w:val="left" w:pos="5760"/>
+          <w:tab w:val="left" w:pos="6480"/>
+          <w:tab w:val="left" w:pos="7200"/>
+          <w:tab w:val="left" w:pos="7920"/>
+          <w:tab w:val="left" w:pos="8640"/>
+        </w:tabs>
+        <w:autoSpaceDE w:val="0"/>
+        <w:autoSpaceDN w:val="0"/>
+        <w:adjustRightInd w:val="0"/>
+        <w:spacing w:after="0" w:line="240" w:lineRule="auto"/>
+        <w:rPr>
+          <w:rFonts w:ascii="Helvetica" w:hAnsi="Helvetica" w:cs="Helvetica"/>
           <w:sz w:val="24"/>
           <w:szCs w:val="24"/>
         </w:rPr>
@@ -1466,6 +1740,8 @@
         </w:rPr>
         <w:t xml:space="preserve">: </w:t>
       </w:r>
+      <w:proofErr w:type="spellStart"/>
+      <w:proofErr w:type="gramStart"/>
       <w:r>
         <w:rPr>
           <w:rFonts w:ascii="Helvetica" w:hAnsi="Helvetica" w:cs="Helvetica"/>
@@ -1474,13 +1750,23 @@
         </w:rPr>
         <w:t>rnorm</w:t>
       </w:r>
-      <w:r>
-        <w:rPr>
-          <w:rFonts w:ascii="Helvetica" w:hAnsi="Helvetica" w:cs="Helvetica"/>
-          <w:sz w:val="24"/>
-          <w:szCs w:val="24"/>
-        </w:rPr>
-        <w:t>()</w:t>
+      <w:proofErr w:type="spellEnd"/>
+      <w:r>
+        <w:rPr>
+          <w:rFonts w:ascii="Helvetica" w:hAnsi="Helvetica" w:cs="Helvetica"/>
+          <w:sz w:val="24"/>
+          <w:szCs w:val="24"/>
+        </w:rPr>
+        <w:t>(</w:t>
+      </w:r>
+      <w:proofErr w:type="gramEnd"/>
+      <w:r>
+        <w:rPr>
+          <w:rFonts w:ascii="Helvetica" w:hAnsi="Helvetica" w:cs="Helvetica"/>
+          <w:sz w:val="24"/>
+          <w:szCs w:val="24"/>
+        </w:rPr>
+        <w:t>)</w:t>
       </w:r>
     </w:p>
     <w:p>
@@ -1689,6 +1975,7 @@
           <w:sz w:val="24"/>
           <w:szCs w:val="24"/>
         </w:rPr>
+        <w:lastRenderedPageBreak/>
         <w:fldChar w:fldCharType="begin"/>
       </w:r>
       <w:r>
@@ -2037,7 +2324,6 @@
           <w:sz w:val="24"/>
           <w:szCs w:val="24"/>
         </w:rPr>
-        <w:lastRenderedPageBreak/>
         <w:t xml:space="preserve">Are the coefficient estimates close to the true values?  </w:t>
       </w:r>
     </w:p>
@@ -2338,7 +2624,25 @@
           <w:sz w:val="24"/>
           <w:szCs w:val="24"/>
         </w:rPr>
-        <w:t>: solve(), t()</w:t>
+        <w:t xml:space="preserve">: </w:t>
+      </w:r>
+      <w:proofErr w:type="gramStart"/>
+      <w:r>
+        <w:rPr>
+          <w:rFonts w:ascii="Helvetica" w:hAnsi="Helvetica" w:cs="Helvetica"/>
+          <w:sz w:val="24"/>
+          <w:szCs w:val="24"/>
+        </w:rPr>
+        <w:t>solve(</w:t>
+      </w:r>
+      <w:proofErr w:type="gramEnd"/>
+      <w:r>
+        <w:rPr>
+          <w:rFonts w:ascii="Helvetica" w:hAnsi="Helvetica" w:cs="Helvetica"/>
+          <w:sz w:val="24"/>
+          <w:szCs w:val="24"/>
+        </w:rPr>
+        <w:t>), t()</w:t>
       </w:r>
     </w:p>
     <w:p>
@@ -2976,7 +3280,41 @@
           <w:sz w:val="24"/>
           <w:szCs w:val="24"/>
         </w:rPr>
-        <w:t>using optim()</w:t>
+        <w:t xml:space="preserve">using </w:t>
+      </w:r>
+      <w:proofErr w:type="spellStart"/>
+      <w:proofErr w:type="gramStart"/>
+      <w:r>
+        <w:rPr>
+          <w:rFonts w:ascii="Helvetica" w:hAnsi="Helvetica" w:cs="Helvetica"/>
+          <w:b/>
+          <w:i/>
+          <w:sz w:val="24"/>
+          <w:szCs w:val="24"/>
+        </w:rPr>
+        <w:t>optim</w:t>
+      </w:r>
+      <w:proofErr w:type="spellEnd"/>
+      <w:r>
+        <w:rPr>
+          <w:rFonts w:ascii="Helvetica" w:hAnsi="Helvetica" w:cs="Helvetica"/>
+          <w:b/>
+          <w:i/>
+          <w:sz w:val="24"/>
+          <w:szCs w:val="24"/>
+        </w:rPr>
+        <w:t>(</w:t>
+      </w:r>
+      <w:proofErr w:type="gramEnd"/>
+      <w:r>
+        <w:rPr>
+          <w:rFonts w:ascii="Helvetica" w:hAnsi="Helvetica" w:cs="Helvetica"/>
+          <w:b/>
+          <w:i/>
+          <w:sz w:val="24"/>
+          <w:szCs w:val="24"/>
+        </w:rPr>
+        <w:t>)</w:t>
       </w:r>
       <w:r>
         <w:rPr>
@@ -3328,7 +3666,43 @@
           <w:sz w:val="24"/>
           <w:szCs w:val="24"/>
         </w:rPr>
-        <w:t>and sigma for each plotted value of the slope parameter (see p. 173 of Hilborn and Mangel)</w:t>
+        <w:t xml:space="preserve">and sigma for each plotted value of the slope parameter (see p. 173 of </w:t>
+      </w:r>
+      <w:proofErr w:type="spellStart"/>
+      <w:r>
+        <w:rPr>
+          <w:rFonts w:ascii="Helvetica" w:hAnsi="Helvetica" w:cs="Helvetica"/>
+          <w:sz w:val="24"/>
+          <w:szCs w:val="24"/>
+        </w:rPr>
+        <w:t>Hilborn</w:t>
+      </w:r>
+      <w:proofErr w:type="spellEnd"/>
+      <w:r>
+        <w:rPr>
+          <w:rFonts w:ascii="Helvetica" w:hAnsi="Helvetica" w:cs="Helvetica"/>
+          <w:sz w:val="24"/>
+          <w:szCs w:val="24"/>
+        </w:rPr>
+        <w:t xml:space="preserve"> and </w:t>
+      </w:r>
+      <w:proofErr w:type="spellStart"/>
+      <w:r>
+        <w:rPr>
+          <w:rFonts w:ascii="Helvetica" w:hAnsi="Helvetica" w:cs="Helvetica"/>
+          <w:sz w:val="24"/>
+          <w:szCs w:val="24"/>
+        </w:rPr>
+        <w:t>Mangel</w:t>
+      </w:r>
+      <w:proofErr w:type="spellEnd"/>
+      <w:r>
+        <w:rPr>
+          <w:rFonts w:ascii="Helvetica" w:hAnsi="Helvetica" w:cs="Helvetica"/>
+          <w:sz w:val="24"/>
+          <w:szCs w:val="24"/>
+        </w:rPr>
+        <w:t>)</w:t>
       </w:r>
       <w:r>
         <w:rPr>
@@ -3985,7 +4359,25 @@
           <w:sz w:val="24"/>
           <w:szCs w:val="24"/>
         </w:rPr>
-        <w:t>tandard errors are the square roots of the diagonal of the inverse Hessian matrix.  How do these standard errors compare to those from lm()</w:t>
+        <w:t xml:space="preserve">tandard errors are the square roots of the diagonal of the inverse Hessian matrix.  How do these standard errors compare to those from </w:t>
+      </w:r>
+      <w:proofErr w:type="gramStart"/>
+      <w:r>
+        <w:rPr>
+          <w:rFonts w:ascii="Helvetica" w:hAnsi="Helvetica" w:cs="Helvetica"/>
+          <w:sz w:val="24"/>
+          <w:szCs w:val="24"/>
+        </w:rPr>
+        <w:t>lm(</w:t>
+      </w:r>
+      <w:proofErr w:type="gramEnd"/>
+      <w:r>
+        <w:rPr>
+          <w:rFonts w:ascii="Helvetica" w:hAnsi="Helvetica" w:cs="Helvetica"/>
+          <w:sz w:val="24"/>
+          <w:szCs w:val="24"/>
+        </w:rPr>
+        <w:t>)</w:t>
       </w:r>
       <w:r>
         <w:rPr>
@@ -4154,7 +4546,43 @@
           <w:sz w:val="24"/>
           <w:szCs w:val="24"/>
         </w:rPr>
-        <w:t>: How does the computational speed compare between using lm(), the normal equation, and optim() to estimate the coefficients?  Note, you can get the computation time placing the following code around your regression code:</w:t>
+        <w:t xml:space="preserve">: How does the computational speed compare between using </w:t>
+      </w:r>
+      <w:proofErr w:type="gramStart"/>
+      <w:r>
+        <w:rPr>
+          <w:rFonts w:ascii="Helvetica" w:hAnsi="Helvetica" w:cs="Helvetica"/>
+          <w:sz w:val="24"/>
+          <w:szCs w:val="24"/>
+        </w:rPr>
+        <w:t>lm(</w:t>
+      </w:r>
+      <w:proofErr w:type="gramEnd"/>
+      <w:r>
+        <w:rPr>
+          <w:rFonts w:ascii="Helvetica" w:hAnsi="Helvetica" w:cs="Helvetica"/>
+          <w:sz w:val="24"/>
+          <w:szCs w:val="24"/>
+        </w:rPr>
+        <w:t xml:space="preserve">), the normal equation, and </w:t>
+      </w:r>
+      <w:proofErr w:type="spellStart"/>
+      <w:r>
+        <w:rPr>
+          <w:rFonts w:ascii="Helvetica" w:hAnsi="Helvetica" w:cs="Helvetica"/>
+          <w:sz w:val="24"/>
+          <w:szCs w:val="24"/>
+        </w:rPr>
+        <w:t>optim</w:t>
+      </w:r>
+      <w:proofErr w:type="spellEnd"/>
+      <w:r>
+        <w:rPr>
+          <w:rFonts w:ascii="Helvetica" w:hAnsi="Helvetica" w:cs="Helvetica"/>
+          <w:sz w:val="24"/>
+          <w:szCs w:val="24"/>
+        </w:rPr>
+        <w:t>() to estimate the coefficients?  Note, you can get the computation time placing the following code around your regression code:</w:t>
       </w:r>
     </w:p>
     <w:p>
@@ -4256,6 +4684,7 @@
           <w:szCs w:val="24"/>
         </w:rPr>
       </w:pPr>
+      <w:proofErr w:type="spellStart"/>
       <w:r>
         <w:rPr>
           <w:rFonts w:ascii="Helvetica" w:hAnsi="Helvetica" w:cs="Helvetica"/>
@@ -4264,13 +4693,34 @@
         </w:rPr>
         <w:t>start_time</w:t>
       </w:r>
-      <w:r>
-        <w:rPr>
-          <w:rFonts w:ascii="Helvetica" w:hAnsi="Helvetica" w:cs="Helvetica"/>
-          <w:sz w:val="24"/>
-          <w:szCs w:val="24"/>
-        </w:rPr>
-        <w:t xml:space="preserve"> &lt;- proc.time()</w:t>
+      <w:proofErr w:type="spellEnd"/>
+      <w:r>
+        <w:rPr>
+          <w:rFonts w:ascii="Helvetica" w:hAnsi="Helvetica" w:cs="Helvetica"/>
+          <w:sz w:val="24"/>
+          <w:szCs w:val="24"/>
+        </w:rPr>
+        <w:t xml:space="preserve"> &lt;- </w:t>
+      </w:r>
+      <w:proofErr w:type="spellStart"/>
+      <w:proofErr w:type="gramStart"/>
+      <w:r>
+        <w:rPr>
+          <w:rFonts w:ascii="Helvetica" w:hAnsi="Helvetica" w:cs="Helvetica"/>
+          <w:sz w:val="24"/>
+          <w:szCs w:val="24"/>
+        </w:rPr>
+        <w:t>proc.time</w:t>
+      </w:r>
+      <w:proofErr w:type="spellEnd"/>
+      <w:proofErr w:type="gramEnd"/>
+      <w:r>
+        <w:rPr>
+          <w:rFonts w:ascii="Helvetica" w:hAnsi="Helvetica" w:cs="Helvetica"/>
+          <w:sz w:val="24"/>
+          <w:szCs w:val="24"/>
+        </w:rPr>
+        <w:t>()</w:t>
       </w:r>
     </w:p>
     <w:p>
@@ -4428,14 +4878,36 @@
           <w:szCs w:val="24"/>
         </w:rPr>
       </w:pPr>
-      <w:r>
-        <w:rPr>
-          <w:rFonts w:ascii="Helvetica" w:hAnsi="Helvetica" w:cs="Helvetica"/>
-          <w:sz w:val="24"/>
-          <w:szCs w:val="24"/>
-        </w:rPr>
-        <w:t>proc.time() – start_time</w:t>
-      </w:r>
+      <w:proofErr w:type="spellStart"/>
+      <w:proofErr w:type="gramStart"/>
+      <w:r>
+        <w:rPr>
+          <w:rFonts w:ascii="Helvetica" w:hAnsi="Helvetica" w:cs="Helvetica"/>
+          <w:sz w:val="24"/>
+          <w:szCs w:val="24"/>
+        </w:rPr>
+        <w:t>proc.time</w:t>
+      </w:r>
+      <w:proofErr w:type="spellEnd"/>
+      <w:proofErr w:type="gramEnd"/>
+      <w:r>
+        <w:rPr>
+          <w:rFonts w:ascii="Helvetica" w:hAnsi="Helvetica" w:cs="Helvetica"/>
+          <w:sz w:val="24"/>
+          <w:szCs w:val="24"/>
+        </w:rPr>
+        <w:t xml:space="preserve">() – </w:t>
+      </w:r>
+      <w:proofErr w:type="spellStart"/>
+      <w:r>
+        <w:rPr>
+          <w:rFonts w:ascii="Helvetica" w:hAnsi="Helvetica" w:cs="Helvetica"/>
+          <w:sz w:val="24"/>
+          <w:szCs w:val="24"/>
+        </w:rPr>
+        <w:t>start_time</w:t>
+      </w:r>
+      <w:proofErr w:type="spellEnd"/>
     </w:p>
     <w:sectPr>
       <w:pgSz w:w="12240" w:h="15840"/>

</xml_diff>

<commit_message>
Final update on word document
</commit_message>
<xml_diff>
--- a/Maximum Likelihood - worksheet.docx
+++ b/Maximum Likelihood - worksheet.docx
@@ -180,7 +180,25 @@
           <w:sz w:val="24"/>
           <w:szCs w:val="24"/>
         </w:rPr>
-        <w:t>: David Ortiz, Danny Szydlowski, Tyler Butts</w:t>
+        <w:t xml:space="preserve">: David Ortiz, Danny </w:t>
+      </w:r>
+      <w:proofErr w:type="spellStart"/>
+      <w:r>
+        <w:rPr>
+          <w:rFonts w:ascii="Helvetica" w:hAnsi="Helvetica" w:cs="Helvetica"/>
+          <w:sz w:val="24"/>
+          <w:szCs w:val="24"/>
+        </w:rPr>
+        <w:t>Szydlowski</w:t>
+      </w:r>
+      <w:proofErr w:type="spellEnd"/>
+      <w:r>
+        <w:rPr>
+          <w:rFonts w:ascii="Helvetica" w:hAnsi="Helvetica" w:cs="Helvetica"/>
+          <w:sz w:val="24"/>
+          <w:szCs w:val="24"/>
+        </w:rPr>
+        <w:t>, Tyler Butts</w:t>
       </w:r>
     </w:p>
     <w:p>
@@ -544,7 +562,16 @@
           <w:sz w:val="24"/>
           <w:szCs w:val="24"/>
         </w:rPr>
-        <w:t xml:space="preserve"> linear regression model: y</w:t>
+        <w:t xml:space="preserve"> linear regression model: </w:t>
+      </w:r>
+      <w:proofErr w:type="spellStart"/>
+      <w:r>
+        <w:rPr>
+          <w:rFonts w:ascii="Helvetica" w:hAnsi="Helvetica" w:cs="Helvetica"/>
+          <w:sz w:val="24"/>
+          <w:szCs w:val="24"/>
+        </w:rPr>
+        <w:t>y</w:t>
       </w:r>
       <w:r>
         <w:rPr>
@@ -555,6 +582,7 @@
         </w:rPr>
         <w:t>i</w:t>
       </w:r>
+      <w:proofErr w:type="spellEnd"/>
       <w:r>
         <w:rPr>
           <w:rFonts w:ascii="Helvetica" w:hAnsi="Helvetica" w:cs="Helvetica"/>
@@ -624,14 +652,34 @@
         </w:rPr>
         <w:t xml:space="preserve">Where </w:t>
       </w:r>
-      <w:r>
-        <w:rPr>
-          <w:rFonts w:ascii="Helvetica" w:hAnsi="Helvetica" w:cs="Helvetica"/>
-          <w:sz w:val="24"/>
-          <w:szCs w:val="24"/>
-        </w:rPr>
-        <w:t>error~N(0,sigma</w:t>
-      </w:r>
+      <w:proofErr w:type="spellStart"/>
+      <w:r>
+        <w:rPr>
+          <w:rFonts w:ascii="Helvetica" w:hAnsi="Helvetica" w:cs="Helvetica"/>
+          <w:sz w:val="24"/>
+          <w:szCs w:val="24"/>
+        </w:rPr>
+        <w:t>error~N</w:t>
+      </w:r>
+      <w:proofErr w:type="spellEnd"/>
+      <w:r>
+        <w:rPr>
+          <w:rFonts w:ascii="Helvetica" w:hAnsi="Helvetica" w:cs="Helvetica"/>
+          <w:sz w:val="24"/>
+          <w:szCs w:val="24"/>
+        </w:rPr>
+        <w:t>(</w:t>
+      </w:r>
+      <w:proofErr w:type="gramStart"/>
+      <w:r>
+        <w:rPr>
+          <w:rFonts w:ascii="Helvetica" w:hAnsi="Helvetica" w:cs="Helvetica"/>
+          <w:sz w:val="24"/>
+          <w:szCs w:val="24"/>
+        </w:rPr>
+        <w:t>0,sigma</w:t>
+      </w:r>
+      <w:proofErr w:type="gramEnd"/>
       <w:r>
         <w:rPr>
           <w:rFonts w:ascii="Helvetica" w:hAnsi="Helvetica" w:cs="Helvetica"/>
@@ -986,7 +1034,35 @@
           <w:sz w:val="24"/>
           <w:szCs w:val="24"/>
         </w:rPr>
-        <w:t xml:space="preserve">Fit a linear regression model using lm() and do your typical </w:t>
+        <w:t xml:space="preserve">Fit a linear regression model using </w:t>
+      </w:r>
+      <w:proofErr w:type="spellStart"/>
+      <w:proofErr w:type="gramStart"/>
+      <w:r>
+        <w:rPr>
+          <w:rFonts w:ascii="Helvetica" w:hAnsi="Helvetica" w:cs="Helvetica"/>
+          <w:sz w:val="24"/>
+          <w:szCs w:val="24"/>
+        </w:rPr>
+        <w:t>lm</w:t>
+      </w:r>
+      <w:proofErr w:type="spellEnd"/>
+      <w:r>
+        <w:rPr>
+          <w:rFonts w:ascii="Helvetica" w:hAnsi="Helvetica" w:cs="Helvetica"/>
+          <w:sz w:val="24"/>
+          <w:szCs w:val="24"/>
+        </w:rPr>
+        <w:t>(</w:t>
+      </w:r>
+      <w:proofErr w:type="gramEnd"/>
+      <w:r>
+        <w:rPr>
+          <w:rFonts w:ascii="Helvetica" w:hAnsi="Helvetica" w:cs="Helvetica"/>
+          <w:sz w:val="24"/>
+          <w:szCs w:val="24"/>
+        </w:rPr>
+        <w:t xml:space="preserve">) and do your typical </w:t>
       </w:r>
       <w:r>
         <w:rPr>
@@ -1311,87 +1387,153 @@
           <w:sz w:val="24"/>
           <w:szCs w:val="24"/>
         </w:rPr>
-        <w:t xml:space="preserve">   Estimate Std. Error t value Pr(&gt;|t|)    </w:t>
-      </w:r>
-    </w:p>
-    <w:p>
-      <w:pPr>
-        <w:widowControl w:val="0"/>
-        <w:tabs>
-          <w:tab w:val="left" w:pos="720"/>
-          <w:tab w:val="left" w:pos="1440"/>
-          <w:tab w:val="left" w:pos="2160"/>
-          <w:tab w:val="left" w:pos="2880"/>
-          <w:tab w:val="left" w:pos="3600"/>
-          <w:tab w:val="left" w:pos="4320"/>
-          <w:tab w:val="left" w:pos="5040"/>
-          <w:tab w:val="left" w:pos="5760"/>
-          <w:tab w:val="left" w:pos="6480"/>
-          <w:tab w:val="left" w:pos="7200"/>
-          <w:tab w:val="left" w:pos="7920"/>
-          <w:tab w:val="left" w:pos="8640"/>
-        </w:tabs>
-        <w:autoSpaceDE w:val="0"/>
-        <w:autoSpaceDN w:val="0"/>
-        <w:adjustRightInd w:val="0"/>
-        <w:spacing w:after="0" w:line="240" w:lineRule="auto"/>
-        <w:rPr>
-          <w:rFonts w:ascii="Helvetica" w:hAnsi="Helvetica" w:cs="Helvetica"/>
-          <w:b/>
-          <w:bCs/>
-          <w:sz w:val="24"/>
-          <w:szCs w:val="24"/>
-        </w:rPr>
-      </w:pPr>
-      <w:r>
-        <w:rPr>
-          <w:rFonts w:ascii="Helvetica" w:hAnsi="Helvetica" w:cs="Helvetica"/>
-          <w:b/>
-          <w:bCs/>
-          <w:sz w:val="24"/>
-          <w:szCs w:val="24"/>
-        </w:rPr>
-        <w:t>(Intercept)   3.9052     0.9516   4.104 8.41e-05 ***</w:t>
-      </w:r>
-    </w:p>
-    <w:p>
-      <w:pPr>
-        <w:widowControl w:val="0"/>
-        <w:tabs>
-          <w:tab w:val="left" w:pos="720"/>
-          <w:tab w:val="left" w:pos="1440"/>
-          <w:tab w:val="left" w:pos="2160"/>
-          <w:tab w:val="left" w:pos="2880"/>
-          <w:tab w:val="left" w:pos="3600"/>
-          <w:tab w:val="left" w:pos="4320"/>
-          <w:tab w:val="left" w:pos="5040"/>
-          <w:tab w:val="left" w:pos="5760"/>
-          <w:tab w:val="left" w:pos="6480"/>
-          <w:tab w:val="left" w:pos="7200"/>
-          <w:tab w:val="left" w:pos="7920"/>
-          <w:tab w:val="left" w:pos="8640"/>
-        </w:tabs>
-        <w:autoSpaceDE w:val="0"/>
-        <w:autoSpaceDN w:val="0"/>
-        <w:adjustRightInd w:val="0"/>
-        <w:spacing w:after="0" w:line="240" w:lineRule="auto"/>
-        <w:rPr>
-          <w:rFonts w:ascii="Helvetica" w:hAnsi="Helvetica" w:cs="Helvetica"/>
-          <w:b/>
-          <w:bCs/>
-          <w:sz w:val="24"/>
-          <w:szCs w:val="24"/>
-        </w:rPr>
-      </w:pPr>
-      <w:r>
-        <w:rPr>
-          <w:rFonts w:ascii="Helvetica" w:hAnsi="Helvetica" w:cs="Helvetica"/>
-          <w:b/>
-          <w:bCs/>
-          <w:sz w:val="24"/>
-          <w:szCs w:val="24"/>
-        </w:rPr>
-        <w:t>x             0.8702     0.0618  14.083  &lt; 2e-16 ***</w:t>
+        <w:t xml:space="preserve">   Estimate Std. Error t value </w:t>
+      </w:r>
+      <w:proofErr w:type="spellStart"/>
+      <w:r>
+        <w:rPr>
+          <w:rFonts w:ascii="Helvetica" w:hAnsi="Helvetica" w:cs="Helvetica"/>
+          <w:b/>
+          <w:bCs/>
+          <w:sz w:val="24"/>
+          <w:szCs w:val="24"/>
+        </w:rPr>
+        <w:t>Pr</w:t>
+      </w:r>
+      <w:proofErr w:type="spellEnd"/>
+      <w:r>
+        <w:rPr>
+          <w:rFonts w:ascii="Helvetica" w:hAnsi="Helvetica" w:cs="Helvetica"/>
+          <w:b/>
+          <w:bCs/>
+          <w:sz w:val="24"/>
+          <w:szCs w:val="24"/>
+        </w:rPr>
+        <w:t xml:space="preserve">(&gt;|t|)    </w:t>
+      </w:r>
+    </w:p>
+    <w:p>
+      <w:pPr>
+        <w:widowControl w:val="0"/>
+        <w:tabs>
+          <w:tab w:val="left" w:pos="720"/>
+          <w:tab w:val="left" w:pos="1440"/>
+          <w:tab w:val="left" w:pos="2160"/>
+          <w:tab w:val="left" w:pos="2880"/>
+          <w:tab w:val="left" w:pos="3600"/>
+          <w:tab w:val="left" w:pos="4320"/>
+          <w:tab w:val="left" w:pos="5040"/>
+          <w:tab w:val="left" w:pos="5760"/>
+          <w:tab w:val="left" w:pos="6480"/>
+          <w:tab w:val="left" w:pos="7200"/>
+          <w:tab w:val="left" w:pos="7920"/>
+          <w:tab w:val="left" w:pos="8640"/>
+        </w:tabs>
+        <w:autoSpaceDE w:val="0"/>
+        <w:autoSpaceDN w:val="0"/>
+        <w:adjustRightInd w:val="0"/>
+        <w:spacing w:after="0" w:line="240" w:lineRule="auto"/>
+        <w:rPr>
+          <w:rFonts w:ascii="Helvetica" w:hAnsi="Helvetica" w:cs="Helvetica"/>
+          <w:b/>
+          <w:bCs/>
+          <w:sz w:val="24"/>
+          <w:szCs w:val="24"/>
+        </w:rPr>
+      </w:pPr>
+      <w:r>
+        <w:rPr>
+          <w:rFonts w:ascii="Helvetica" w:hAnsi="Helvetica" w:cs="Helvetica"/>
+          <w:b/>
+          <w:bCs/>
+          <w:sz w:val="24"/>
+          <w:szCs w:val="24"/>
+        </w:rPr>
+        <w:t>(</w:t>
+      </w:r>
+      <w:proofErr w:type="gramStart"/>
+      <w:r>
+        <w:rPr>
+          <w:rFonts w:ascii="Helvetica" w:hAnsi="Helvetica" w:cs="Helvetica"/>
+          <w:b/>
+          <w:bCs/>
+          <w:sz w:val="24"/>
+          <w:szCs w:val="24"/>
+        </w:rPr>
+        <w:t xml:space="preserve">Intercept)   </w:t>
+      </w:r>
+      <w:proofErr w:type="gramEnd"/>
+      <w:r>
+        <w:rPr>
+          <w:rFonts w:ascii="Helvetica" w:hAnsi="Helvetica" w:cs="Helvetica"/>
+          <w:b/>
+          <w:bCs/>
+          <w:sz w:val="24"/>
+          <w:szCs w:val="24"/>
+        </w:rPr>
+        <w:t>3.9052     0.9516   4.104 8.41e-05 ***</w:t>
+      </w:r>
+    </w:p>
+    <w:p>
+      <w:pPr>
+        <w:widowControl w:val="0"/>
+        <w:tabs>
+          <w:tab w:val="left" w:pos="720"/>
+          <w:tab w:val="left" w:pos="1440"/>
+          <w:tab w:val="left" w:pos="2160"/>
+          <w:tab w:val="left" w:pos="2880"/>
+          <w:tab w:val="left" w:pos="3600"/>
+          <w:tab w:val="left" w:pos="4320"/>
+          <w:tab w:val="left" w:pos="5040"/>
+          <w:tab w:val="left" w:pos="5760"/>
+          <w:tab w:val="left" w:pos="6480"/>
+          <w:tab w:val="left" w:pos="7200"/>
+          <w:tab w:val="left" w:pos="7920"/>
+          <w:tab w:val="left" w:pos="8640"/>
+        </w:tabs>
+        <w:autoSpaceDE w:val="0"/>
+        <w:autoSpaceDN w:val="0"/>
+        <w:adjustRightInd w:val="0"/>
+        <w:spacing w:after="0" w:line="240" w:lineRule="auto"/>
+        <w:rPr>
+          <w:rFonts w:ascii="Helvetica" w:hAnsi="Helvetica" w:cs="Helvetica"/>
+          <w:b/>
+          <w:bCs/>
+          <w:sz w:val="24"/>
+          <w:szCs w:val="24"/>
+        </w:rPr>
+      </w:pPr>
+      <w:r>
+        <w:rPr>
+          <w:rFonts w:ascii="Helvetica" w:hAnsi="Helvetica" w:cs="Helvetica"/>
+          <w:b/>
+          <w:bCs/>
+          <w:sz w:val="24"/>
+          <w:szCs w:val="24"/>
+        </w:rPr>
+        <w:t xml:space="preserve">x             0.8702     </w:t>
+      </w:r>
+      <w:proofErr w:type="gramStart"/>
+      <w:r>
+        <w:rPr>
+          <w:rFonts w:ascii="Helvetica" w:hAnsi="Helvetica" w:cs="Helvetica"/>
+          <w:b/>
+          <w:bCs/>
+          <w:sz w:val="24"/>
+          <w:szCs w:val="24"/>
+        </w:rPr>
+        <w:t>0.0618  14.083</w:t>
+      </w:r>
+      <w:proofErr w:type="gramEnd"/>
+      <w:r>
+        <w:rPr>
+          <w:rFonts w:ascii="Helvetica" w:hAnsi="Helvetica" w:cs="Helvetica"/>
+          <w:b/>
+          <w:bCs/>
+          <w:sz w:val="24"/>
+          <w:szCs w:val="24"/>
+        </w:rPr>
+        <w:t xml:space="preserve">  &lt; 2e-16 ***</w:t>
       </w:r>
     </w:p>
     <w:p>
@@ -1626,6 +1768,8 @@
         </w:rPr>
         <w:t xml:space="preserve">: </w:t>
       </w:r>
+      <w:proofErr w:type="spellStart"/>
+      <w:proofErr w:type="gramStart"/>
       <w:r>
         <w:rPr>
           <w:rFonts w:ascii="Helvetica" w:hAnsi="Helvetica" w:cs="Helvetica"/>
@@ -1634,13 +1778,23 @@
         </w:rPr>
         <w:t>rnorm</w:t>
       </w:r>
-      <w:r>
-        <w:rPr>
-          <w:rFonts w:ascii="Helvetica" w:hAnsi="Helvetica" w:cs="Helvetica"/>
-          <w:sz w:val="24"/>
-          <w:szCs w:val="24"/>
-        </w:rPr>
-        <w:t>()</w:t>
+      <w:proofErr w:type="spellEnd"/>
+      <w:r>
+        <w:rPr>
+          <w:rFonts w:ascii="Helvetica" w:hAnsi="Helvetica" w:cs="Helvetica"/>
+          <w:sz w:val="24"/>
+          <w:szCs w:val="24"/>
+        </w:rPr>
+        <w:t>(</w:t>
+      </w:r>
+      <w:proofErr w:type="gramEnd"/>
+      <w:r>
+        <w:rPr>
+          <w:rFonts w:ascii="Helvetica" w:hAnsi="Helvetica" w:cs="Helvetica"/>
+          <w:sz w:val="24"/>
+          <w:szCs w:val="24"/>
+        </w:rPr>
+        <w:t>)</w:t>
       </w:r>
     </w:p>
     <w:p>
@@ -2409,7 +2563,25 @@
           <w:sz w:val="24"/>
           <w:szCs w:val="24"/>
         </w:rPr>
-        <w:t>: Can you find an analytical solution for the se and 95% CI for the model coefficients? (note: this is not in the lectures or reading</w:t>
+        <w:t xml:space="preserve">: Can you find an analytical solution for the se and 95% CI for the model coefficients? (note: this is not in </w:t>
+      </w:r>
+      <w:proofErr w:type="gramStart"/>
+      <w:r>
+        <w:rPr>
+          <w:rFonts w:ascii="Helvetica" w:hAnsi="Helvetica" w:cs="Helvetica"/>
+          <w:sz w:val="24"/>
+          <w:szCs w:val="24"/>
+        </w:rPr>
+        <w:t>the lectures</w:t>
+      </w:r>
+      <w:proofErr w:type="gramEnd"/>
+      <w:r>
+        <w:rPr>
+          <w:rFonts w:ascii="Helvetica" w:hAnsi="Helvetica" w:cs="Helvetica"/>
+          <w:sz w:val="24"/>
+          <w:szCs w:val="24"/>
+        </w:rPr>
+        <w:t xml:space="preserve"> or reading</w:t>
       </w:r>
       <w:r>
         <w:rPr>
@@ -2562,7 +2734,25 @@
           <w:sz w:val="24"/>
           <w:szCs w:val="24"/>
         </w:rPr>
-        <w:t>: solve(), t()</w:t>
+        <w:t xml:space="preserve">: </w:t>
+      </w:r>
+      <w:proofErr w:type="gramStart"/>
+      <w:r>
+        <w:rPr>
+          <w:rFonts w:ascii="Helvetica" w:hAnsi="Helvetica" w:cs="Helvetica"/>
+          <w:sz w:val="24"/>
+          <w:szCs w:val="24"/>
+        </w:rPr>
+        <w:t>solve(</w:t>
+      </w:r>
+      <w:proofErr w:type="gramEnd"/>
+      <w:r>
+        <w:rPr>
+          <w:rFonts w:ascii="Helvetica" w:hAnsi="Helvetica" w:cs="Helvetica"/>
+          <w:sz w:val="24"/>
+          <w:szCs w:val="24"/>
+        </w:rPr>
+        <w:t>), t()</w:t>
       </w:r>
     </w:p>
     <w:p>
@@ -2920,8 +3110,20 @@
           <w:sz w:val="24"/>
           <w:szCs w:val="24"/>
         </w:rPr>
-        <w:t>&gt; min_coefs</w:t>
-      </w:r>
+        <w:t xml:space="preserve">&gt; </w:t>
+      </w:r>
+      <w:proofErr w:type="spellStart"/>
+      <w:r>
+        <w:rPr>
+          <w:rFonts w:ascii="Helvetica" w:hAnsi="Helvetica" w:cs="Helvetica"/>
+          <w:b/>
+          <w:bCs/>
+          <w:sz w:val="24"/>
+          <w:szCs w:val="24"/>
+        </w:rPr>
+        <w:t>min_coefs</w:t>
+      </w:r>
+      <w:proofErr w:type="spellEnd"/>
     </w:p>
     <w:p>
       <w:pPr>
@@ -3274,8 +3476,20 @@
           <w:sz w:val="24"/>
           <w:szCs w:val="24"/>
         </w:rPr>
-        <w:t>&gt; min_nll_coefs</w:t>
-      </w:r>
+        <w:t xml:space="preserve">&gt; </w:t>
+      </w:r>
+      <w:proofErr w:type="spellStart"/>
+      <w:r>
+        <w:rPr>
+          <w:rFonts w:ascii="Helvetica" w:hAnsi="Helvetica" w:cs="Helvetica"/>
+          <w:b/>
+          <w:bCs/>
+          <w:sz w:val="24"/>
+          <w:szCs w:val="24"/>
+        </w:rPr>
+        <w:t>min_nll_coefs</w:t>
+      </w:r>
+      <w:proofErr w:type="spellEnd"/>
     </w:p>
     <w:p>
       <w:pPr>
@@ -3522,7 +3736,41 @@
           <w:sz w:val="24"/>
           <w:szCs w:val="24"/>
         </w:rPr>
-        <w:t>using optim()</w:t>
+        <w:t xml:space="preserve">using </w:t>
+      </w:r>
+      <w:proofErr w:type="spellStart"/>
+      <w:proofErr w:type="gramStart"/>
+      <w:r>
+        <w:rPr>
+          <w:rFonts w:ascii="Helvetica" w:hAnsi="Helvetica" w:cs="Helvetica"/>
+          <w:b/>
+          <w:i/>
+          <w:sz w:val="24"/>
+          <w:szCs w:val="24"/>
+        </w:rPr>
+        <w:t>optim</w:t>
+      </w:r>
+      <w:proofErr w:type="spellEnd"/>
+      <w:r>
+        <w:rPr>
+          <w:rFonts w:ascii="Helvetica" w:hAnsi="Helvetica" w:cs="Helvetica"/>
+          <w:b/>
+          <w:i/>
+          <w:sz w:val="24"/>
+          <w:szCs w:val="24"/>
+        </w:rPr>
+        <w:t>(</w:t>
+      </w:r>
+      <w:proofErr w:type="gramEnd"/>
+      <w:r>
+        <w:rPr>
+          <w:rFonts w:ascii="Helvetica" w:hAnsi="Helvetica" w:cs="Helvetica"/>
+          <w:b/>
+          <w:i/>
+          <w:sz w:val="24"/>
+          <w:szCs w:val="24"/>
+        </w:rPr>
+        <w:t>)</w:t>
       </w:r>
       <w:r>
         <w:rPr>
@@ -3851,13 +4099,17 @@
         <w:spacing w:after="0" w:line="240" w:lineRule="auto"/>
         <w:rPr>
           <w:rFonts w:ascii="Helvetica" w:hAnsi="Helvetica" w:cs="Helvetica"/>
-          <w:sz w:val="24"/>
-          <w:szCs w:val="24"/>
-        </w:rPr>
-      </w:pPr>
-      <w:r>
-        <w:rPr>
-          <w:rFonts w:ascii="Helvetica" w:hAnsi="Helvetica" w:cs="Helvetica"/>
+          <w:b/>
+          <w:bCs/>
+          <w:sz w:val="24"/>
+          <w:szCs w:val="24"/>
+        </w:rPr>
+      </w:pPr>
+      <w:r>
+        <w:rPr>
+          <w:rFonts w:ascii="Helvetica" w:hAnsi="Helvetica" w:cs="Helvetica"/>
+          <w:b/>
+          <w:bCs/>
           <w:sz w:val="24"/>
           <w:szCs w:val="24"/>
         </w:rPr>
@@ -4047,13 +4299,17 @@
         <w:spacing w:after="0" w:line="240" w:lineRule="auto"/>
         <w:rPr>
           <w:rFonts w:ascii="Helvetica" w:hAnsi="Helvetica" w:cs="Helvetica"/>
-          <w:sz w:val="24"/>
-          <w:szCs w:val="24"/>
-        </w:rPr>
-      </w:pPr>
-      <w:r>
-        <w:rPr>
-          <w:rFonts w:ascii="Helvetica" w:hAnsi="Helvetica" w:cs="Helvetica"/>
+          <w:b/>
+          <w:bCs/>
+          <w:sz w:val="24"/>
+          <w:szCs w:val="24"/>
+        </w:rPr>
+      </w:pPr>
+      <w:r>
+        <w:rPr>
+          <w:rFonts w:ascii="Helvetica" w:hAnsi="Helvetica" w:cs="Helvetica"/>
+          <w:b/>
+          <w:bCs/>
           <w:sz w:val="24"/>
           <w:szCs w:val="24"/>
         </w:rPr>
@@ -4062,6 +4318,8 @@
       <w:r>
         <w:rPr>
           <w:rFonts w:ascii="Helvetica" w:hAnsi="Helvetica" w:cs="Helvetica"/>
+          <w:b/>
+          <w:bCs/>
           <w:sz w:val="24"/>
           <w:szCs w:val="24"/>
         </w:rPr>
@@ -4181,7 +4439,43 @@
           <w:sz w:val="24"/>
           <w:szCs w:val="24"/>
         </w:rPr>
-        <w:t>and sigma for each plotted value of the slope parameter (see p. 173 of Hilborn and Mangel)</w:t>
+        <w:t xml:space="preserve">and sigma for each plotted value of the slope parameter (see p. 173 of </w:t>
+      </w:r>
+      <w:proofErr w:type="spellStart"/>
+      <w:r>
+        <w:rPr>
+          <w:rFonts w:ascii="Helvetica" w:hAnsi="Helvetica" w:cs="Helvetica"/>
+          <w:sz w:val="24"/>
+          <w:szCs w:val="24"/>
+        </w:rPr>
+        <w:t>Hilborn</w:t>
+      </w:r>
+      <w:proofErr w:type="spellEnd"/>
+      <w:r>
+        <w:rPr>
+          <w:rFonts w:ascii="Helvetica" w:hAnsi="Helvetica" w:cs="Helvetica"/>
+          <w:sz w:val="24"/>
+          <w:szCs w:val="24"/>
+        </w:rPr>
+        <w:t xml:space="preserve"> and </w:t>
+      </w:r>
+      <w:proofErr w:type="spellStart"/>
+      <w:r>
+        <w:rPr>
+          <w:rFonts w:ascii="Helvetica" w:hAnsi="Helvetica" w:cs="Helvetica"/>
+          <w:sz w:val="24"/>
+          <w:szCs w:val="24"/>
+        </w:rPr>
+        <w:t>Mangel</w:t>
+      </w:r>
+      <w:proofErr w:type="spellEnd"/>
+      <w:r>
+        <w:rPr>
+          <w:rFonts w:ascii="Helvetica" w:hAnsi="Helvetica" w:cs="Helvetica"/>
+          <w:sz w:val="24"/>
+          <w:szCs w:val="24"/>
+        </w:rPr>
+        <w:t>)</w:t>
       </w:r>
       <w:r>
         <w:rPr>
@@ -4357,21 +4651,83 @@
         <w:spacing w:after="0" w:line="240" w:lineRule="auto"/>
         <w:rPr>
           <w:rFonts w:ascii="Helvetica" w:hAnsi="Helvetica" w:cs="Helvetica"/>
-          <w:sz w:val="24"/>
-          <w:szCs w:val="24"/>
-        </w:rPr>
-      </w:pPr>
-      <w:r>
-        <w:rPr>
-          <w:rFonts w:ascii="Helvetica" w:hAnsi="Helvetica" w:cs="Helvetica"/>
-          <w:sz w:val="24"/>
-          <w:szCs w:val="24"/>
-        </w:rPr>
-        <w:t xml:space="preserve">Plot is of MLE of intercept and sigma, horizontal line is of the MLE minimum and the red dot is of the optim derived slope value </w:t>
-      </w:r>
-      <w:r>
-        <w:rPr>
-          <w:rFonts w:ascii="Helvetica" w:hAnsi="Helvetica" w:cs="Helvetica"/>
+          <w:b/>
+          <w:bCs/>
+          <w:sz w:val="24"/>
+          <w:szCs w:val="24"/>
+        </w:rPr>
+      </w:pPr>
+      <w:proofErr w:type="gramStart"/>
+      <w:r>
+        <w:rPr>
+          <w:rFonts w:ascii="Helvetica" w:hAnsi="Helvetica" w:cs="Helvetica"/>
+          <w:b/>
+          <w:bCs/>
+          <w:sz w:val="24"/>
+          <w:szCs w:val="24"/>
+        </w:rPr>
+        <w:t>Plot</w:t>
+      </w:r>
+      <w:proofErr w:type="gramEnd"/>
+      <w:r>
+        <w:rPr>
+          <w:rFonts w:ascii="Helvetica" w:hAnsi="Helvetica" w:cs="Helvetica"/>
+          <w:b/>
+          <w:bCs/>
+          <w:sz w:val="24"/>
+          <w:szCs w:val="24"/>
+        </w:rPr>
+        <w:t xml:space="preserve"> is of MLE of intercept and sigma, horizontal line is of the MLE </w:t>
+      </w:r>
+      <w:proofErr w:type="gramStart"/>
+      <w:r>
+        <w:rPr>
+          <w:rFonts w:ascii="Helvetica" w:hAnsi="Helvetica" w:cs="Helvetica"/>
+          <w:b/>
+          <w:bCs/>
+          <w:sz w:val="24"/>
+          <w:szCs w:val="24"/>
+        </w:rPr>
+        <w:t>minimum</w:t>
+      </w:r>
+      <w:proofErr w:type="gramEnd"/>
+      <w:r>
+        <w:rPr>
+          <w:rFonts w:ascii="Helvetica" w:hAnsi="Helvetica" w:cs="Helvetica"/>
+          <w:b/>
+          <w:bCs/>
+          <w:sz w:val="24"/>
+          <w:szCs w:val="24"/>
+        </w:rPr>
+        <w:t xml:space="preserve"> and the red dot is of the </w:t>
+      </w:r>
+      <w:proofErr w:type="spellStart"/>
+      <w:r>
+        <w:rPr>
+          <w:rFonts w:ascii="Helvetica" w:hAnsi="Helvetica" w:cs="Helvetica"/>
+          <w:b/>
+          <w:bCs/>
+          <w:sz w:val="24"/>
+          <w:szCs w:val="24"/>
+        </w:rPr>
+        <w:t>optim</w:t>
+      </w:r>
+      <w:proofErr w:type="spellEnd"/>
+      <w:r>
+        <w:rPr>
+          <w:rFonts w:ascii="Helvetica" w:hAnsi="Helvetica" w:cs="Helvetica"/>
+          <w:b/>
+          <w:bCs/>
+          <w:sz w:val="24"/>
+          <w:szCs w:val="24"/>
+        </w:rPr>
+        <w:t xml:space="preserve"> derived slope value </w:t>
+      </w:r>
+      <w:r>
+        <w:rPr>
+          <w:rFonts w:ascii="Helvetica" w:hAnsi="Helvetica" w:cs="Helvetica"/>
+          <w:b/>
+          <w:bCs/>
           <w:sz w:val="24"/>
           <w:szCs w:val="24"/>
         </w:rPr>
@@ -4380,6 +4736,8 @@
       <w:r>
         <w:rPr>
           <w:rFonts w:ascii="Helvetica" w:hAnsi="Helvetica" w:cs="Helvetica"/>
+          <w:b/>
+          <w:bCs/>
           <w:sz w:val="24"/>
           <w:szCs w:val="24"/>
         </w:rPr>
@@ -4409,6 +4767,8 @@
         <w:spacing w:after="0" w:line="240" w:lineRule="auto"/>
         <w:rPr>
           <w:rFonts w:ascii="Helvetica" w:hAnsi="Helvetica" w:cs="Helvetica"/>
+          <w:b/>
+          <w:bCs/>
           <w:sz w:val="24"/>
           <w:szCs w:val="24"/>
         </w:rPr>
@@ -4655,13 +5015,17 @@
         <w:spacing w:after="0" w:line="240" w:lineRule="auto"/>
         <w:rPr>
           <w:rFonts w:ascii="Helvetica" w:hAnsi="Helvetica" w:cs="Helvetica"/>
-          <w:sz w:val="24"/>
-          <w:szCs w:val="24"/>
-        </w:rPr>
-      </w:pPr>
-      <w:r>
-        <w:rPr>
-          <w:rFonts w:ascii="Helvetica" w:hAnsi="Helvetica" w:cs="Helvetica"/>
+          <w:b/>
+          <w:bCs/>
+          <w:sz w:val="24"/>
+          <w:szCs w:val="24"/>
+        </w:rPr>
+      </w:pPr>
+      <w:r>
+        <w:rPr>
+          <w:rFonts w:ascii="Helvetica" w:hAnsi="Helvetica" w:cs="Helvetica"/>
+          <w:b/>
+          <w:bCs/>
           <w:sz w:val="24"/>
           <w:szCs w:val="24"/>
         </w:rPr>
@@ -5005,13 +5369,17 @@
         <w:spacing w:after="0" w:line="240" w:lineRule="auto"/>
         <w:rPr>
           <w:rFonts w:ascii="Helvetica" w:hAnsi="Helvetica" w:cs="Helvetica"/>
-          <w:sz w:val="24"/>
-          <w:szCs w:val="24"/>
-        </w:rPr>
-      </w:pPr>
-      <w:r>
-        <w:rPr>
-          <w:rFonts w:ascii="Helvetica" w:hAnsi="Helvetica" w:cs="Helvetica"/>
+          <w:b/>
+          <w:bCs/>
+          <w:sz w:val="24"/>
+          <w:szCs w:val="24"/>
+        </w:rPr>
+      </w:pPr>
+      <w:r>
+        <w:rPr>
+          <w:rFonts w:ascii="Helvetica" w:hAnsi="Helvetica" w:cs="Helvetica"/>
+          <w:b/>
+          <w:bCs/>
           <w:sz w:val="24"/>
           <w:szCs w:val="24"/>
         </w:rPr>
@@ -5020,6 +5388,8 @@
       <w:r>
         <w:rPr>
           <w:rFonts w:ascii="Helvetica" w:hAnsi="Helvetica" w:cs="Helvetica"/>
+          <w:b/>
+          <w:bCs/>
           <w:sz w:val="24"/>
           <w:szCs w:val="24"/>
         </w:rPr>
@@ -5200,7 +5570,35 @@
           <w:sz w:val="24"/>
           <w:szCs w:val="24"/>
         </w:rPr>
-        <w:t>tandard errors are the square roots of the diagonal of the inverse Hessian matrix.  How do these standard errors compare to those from lm()</w:t>
+        <w:t xml:space="preserve">tandard errors are the square roots of the diagonal of the inverse Hessian matrix.  How do these standard errors compare to those from </w:t>
+      </w:r>
+      <w:proofErr w:type="spellStart"/>
+      <w:proofErr w:type="gramStart"/>
+      <w:r>
+        <w:rPr>
+          <w:rFonts w:ascii="Helvetica" w:hAnsi="Helvetica" w:cs="Helvetica"/>
+          <w:sz w:val="24"/>
+          <w:szCs w:val="24"/>
+        </w:rPr>
+        <w:t>lm</w:t>
+      </w:r>
+      <w:proofErr w:type="spellEnd"/>
+      <w:r>
+        <w:rPr>
+          <w:rFonts w:ascii="Helvetica" w:hAnsi="Helvetica" w:cs="Helvetica"/>
+          <w:sz w:val="24"/>
+          <w:szCs w:val="24"/>
+        </w:rPr>
+        <w:t>(</w:t>
+      </w:r>
+      <w:proofErr w:type="gramEnd"/>
+      <w:r>
+        <w:rPr>
+          <w:rFonts w:ascii="Helvetica" w:hAnsi="Helvetica" w:cs="Helvetica"/>
+          <w:sz w:val="24"/>
+          <w:szCs w:val="24"/>
+        </w:rPr>
+        <w:t>)</w:t>
       </w:r>
       <w:r>
         <w:rPr>
@@ -5369,7 +5767,53 @@
           <w:sz w:val="24"/>
           <w:szCs w:val="24"/>
         </w:rPr>
-        <w:t>: How does the computational speed compare between using lm(), the normal equation, and optim() to estimate the coefficients?  Note, you can get the computation time placing the following code around your regression code:</w:t>
+        <w:t xml:space="preserve">: How does the computational speed compare between using </w:t>
+      </w:r>
+      <w:proofErr w:type="spellStart"/>
+      <w:proofErr w:type="gramStart"/>
+      <w:r>
+        <w:rPr>
+          <w:rFonts w:ascii="Helvetica" w:hAnsi="Helvetica" w:cs="Helvetica"/>
+          <w:sz w:val="24"/>
+          <w:szCs w:val="24"/>
+        </w:rPr>
+        <w:t>lm</w:t>
+      </w:r>
+      <w:proofErr w:type="spellEnd"/>
+      <w:r>
+        <w:rPr>
+          <w:rFonts w:ascii="Helvetica" w:hAnsi="Helvetica" w:cs="Helvetica"/>
+          <w:sz w:val="24"/>
+          <w:szCs w:val="24"/>
+        </w:rPr>
+        <w:t>(</w:t>
+      </w:r>
+      <w:proofErr w:type="gramEnd"/>
+      <w:r>
+        <w:rPr>
+          <w:rFonts w:ascii="Helvetica" w:hAnsi="Helvetica" w:cs="Helvetica"/>
+          <w:sz w:val="24"/>
+          <w:szCs w:val="24"/>
+        </w:rPr>
+        <w:t xml:space="preserve">), the normal equation, and </w:t>
+      </w:r>
+      <w:proofErr w:type="spellStart"/>
+      <w:r>
+        <w:rPr>
+          <w:rFonts w:ascii="Helvetica" w:hAnsi="Helvetica" w:cs="Helvetica"/>
+          <w:sz w:val="24"/>
+          <w:szCs w:val="24"/>
+        </w:rPr>
+        <w:t>optim</w:t>
+      </w:r>
+      <w:proofErr w:type="spellEnd"/>
+      <w:r>
+        <w:rPr>
+          <w:rFonts w:ascii="Helvetica" w:hAnsi="Helvetica" w:cs="Helvetica"/>
+          <w:sz w:val="24"/>
+          <w:szCs w:val="24"/>
+        </w:rPr>
+        <w:t>() to estimate the coefficients?  Note, you can get the computation time placing the following code around your regression code:</w:t>
       </w:r>
     </w:p>
     <w:p>
@@ -5471,6 +5915,7 @@
           <w:szCs w:val="24"/>
         </w:rPr>
       </w:pPr>
+      <w:proofErr w:type="spellStart"/>
       <w:r>
         <w:rPr>
           <w:rFonts w:ascii="Helvetica" w:hAnsi="Helvetica" w:cs="Helvetica"/>
@@ -5479,13 +5924,34 @@
         </w:rPr>
         <w:t>start_time</w:t>
       </w:r>
-      <w:r>
-        <w:rPr>
-          <w:rFonts w:ascii="Helvetica" w:hAnsi="Helvetica" w:cs="Helvetica"/>
-          <w:sz w:val="24"/>
-          <w:szCs w:val="24"/>
-        </w:rPr>
-        <w:t xml:space="preserve"> &lt;- proc.time()</w:t>
+      <w:proofErr w:type="spellEnd"/>
+      <w:r>
+        <w:rPr>
+          <w:rFonts w:ascii="Helvetica" w:hAnsi="Helvetica" w:cs="Helvetica"/>
+          <w:sz w:val="24"/>
+          <w:szCs w:val="24"/>
+        </w:rPr>
+        <w:t xml:space="preserve"> &lt;- </w:t>
+      </w:r>
+      <w:proofErr w:type="spellStart"/>
+      <w:proofErr w:type="gramStart"/>
+      <w:r>
+        <w:rPr>
+          <w:rFonts w:ascii="Helvetica" w:hAnsi="Helvetica" w:cs="Helvetica"/>
+          <w:sz w:val="24"/>
+          <w:szCs w:val="24"/>
+        </w:rPr>
+        <w:t>proc.time</w:t>
+      </w:r>
+      <w:proofErr w:type="spellEnd"/>
+      <w:proofErr w:type="gramEnd"/>
+      <w:r>
+        <w:rPr>
+          <w:rFonts w:ascii="Helvetica" w:hAnsi="Helvetica" w:cs="Helvetica"/>
+          <w:sz w:val="24"/>
+          <w:szCs w:val="24"/>
+        </w:rPr>
+        <w:t>()</w:t>
       </w:r>
     </w:p>
     <w:p>
@@ -5644,14 +6110,36 @@
           <w:szCs w:val="24"/>
         </w:rPr>
       </w:pPr>
-      <w:r>
-        <w:rPr>
-          <w:rFonts w:ascii="Helvetica" w:hAnsi="Helvetica" w:cs="Helvetica"/>
-          <w:sz w:val="24"/>
-          <w:szCs w:val="24"/>
-        </w:rPr>
-        <w:t>proc.time() – start_time</w:t>
-      </w:r>
+      <w:proofErr w:type="spellStart"/>
+      <w:proofErr w:type="gramStart"/>
+      <w:r>
+        <w:rPr>
+          <w:rFonts w:ascii="Helvetica" w:hAnsi="Helvetica" w:cs="Helvetica"/>
+          <w:sz w:val="24"/>
+          <w:szCs w:val="24"/>
+        </w:rPr>
+        <w:t>proc.time</w:t>
+      </w:r>
+      <w:proofErr w:type="spellEnd"/>
+      <w:proofErr w:type="gramEnd"/>
+      <w:r>
+        <w:rPr>
+          <w:rFonts w:ascii="Helvetica" w:hAnsi="Helvetica" w:cs="Helvetica"/>
+          <w:sz w:val="24"/>
+          <w:szCs w:val="24"/>
+        </w:rPr>
+        <w:t xml:space="preserve">() – </w:t>
+      </w:r>
+      <w:proofErr w:type="spellStart"/>
+      <w:r>
+        <w:rPr>
+          <w:rFonts w:ascii="Helvetica" w:hAnsi="Helvetica" w:cs="Helvetica"/>
+          <w:sz w:val="24"/>
+          <w:szCs w:val="24"/>
+        </w:rPr>
+        <w:t>start_time</w:t>
+      </w:r>
+      <w:proofErr w:type="spellEnd"/>
     </w:p>
     <w:sectPr>
       <w:pgSz w:w="12240" w:h="15840"/>

</xml_diff>